<commit_message>
Changed document for video offset
</commit_message>
<xml_diff>
--- a/misc/Demo Video - Iteration 2/VIdeo Offset  - DemoVideo - Milestone 2 - Foodee.docx
+++ b/misc/Demo Video - Iteration 2/VIdeo Offset  - DemoVideo - Milestone 2 - Foodee.docx
@@ -22,7 +22,13 @@
         <w:t xml:space="preserve">Video Demo </w:t>
       </w:r>
       <w:r>
-        <w:t>– Iterating 2</w:t>
+        <w:t xml:space="preserve">– </w:t>
+      </w:r>
+      <w:r>
+        <w:t>Iteration</w:t>
+      </w:r>
+      <w:r>
+        <w:t xml:space="preserve"> 2</w:t>
       </w:r>
     </w:p>
     <w:p>
@@ -70,19 +76,7 @@
           <w:rPr>
             <w:rStyle w:val="Hyperlink"/>
           </w:rPr>
-          <w:t>https://www.youtube.co</w:t>
-        </w:r>
-        <w:r>
-          <w:rPr>
-            <w:rStyle w:val="Hyperlink"/>
-          </w:rPr>
-          <w:t>m</w:t>
-        </w:r>
-        <w:r>
-          <w:rPr>
-            <w:rStyle w:val="Hyperlink"/>
-          </w:rPr>
-          <w:t>/watch?v=rTlort2pNek</w:t>
+          <w:t>https://www.youtube.com/watch?v=rTlort2pNek</w:t>
         </w:r>
       </w:hyperlink>
     </w:p>
@@ -138,19 +132,13 @@
           </w:rPr>
           <w:t>0.</w:t>
         </w:r>
-        <w:r>
-          <w:rPr>
-            <w:rStyle w:val="Hyperlink"/>
-          </w:rPr>
-          <w:t>1</w:t>
-        </w:r>
-        <w:r>
-          <w:rPr>
-            <w:rStyle w:val="Hyperlink"/>
-          </w:rPr>
-          <w:t>9</w:t>
-        </w:r>
       </w:hyperlink>
+      <w:r>
+        <w:rPr>
+          <w:rStyle w:val="Hyperlink"/>
+        </w:rPr>
+        <w:t>20</w:t>
+      </w:r>
       <w:r>
         <w:t xml:space="preserve">) – </w:t>
       </w:r>
@@ -202,13 +190,7 @@
           <w:rPr>
             <w:rStyle w:val="Hyperlink"/>
           </w:rPr>
-          <w:t>4</w:t>
-        </w:r>
-        <w:r>
-          <w:rPr>
-            <w:rStyle w:val="Hyperlink"/>
-          </w:rPr>
-          <w:t>1</w:t>
+          <w:t>38</w:t>
         </w:r>
       </w:hyperlink>
       <w:r>
@@ -436,9 +418,15 @@
           <w:rPr>
             <w:rStyle w:val="Hyperlink"/>
           </w:rPr>
-          <w:t>31</w:t>
+          <w:t>3</w:t>
         </w:r>
       </w:hyperlink>
+      <w:r>
+        <w:rPr>
+          <w:rStyle w:val="Hyperlink"/>
+        </w:rPr>
+        <w:t>0</w:t>
+      </w:r>
       <w:r>
         <w:t>)</w:t>
       </w:r>
@@ -479,8 +467,13 @@
         </w:numPr>
         <w:spacing w:before="160" w:after="160" w:line="360" w:lineRule="auto"/>
       </w:pPr>
-      <w:r>
-        <w:t>New comment and score the event design and feature (</w:t>
+      <w:bookmarkStart w:id="2" w:name="_GoBack"/>
+      <w:r>
+        <w:t xml:space="preserve">New comment and score the event design and feature </w:t>
+      </w:r>
+      <w:bookmarkEnd w:id="2"/>
+      <w:r>
+        <w:t>(</w:t>
       </w:r>
       <w:hyperlink r:id="rId13" w:history="1">
         <w:r>
@@ -583,8 +576,6 @@
       <w:r>
         <w:t xml:space="preserve">) </w:t>
       </w:r>
-      <w:bookmarkStart w:id="2" w:name="_GoBack"/>
-      <w:bookmarkEnd w:id="2"/>
     </w:p>
     <w:p>
       <w:pPr>

</xml_diff>